<commit_message>
Update C++ documentation and PDF files，加入了Git仓库的地址
</commit_message>
<xml_diff>
--- a/Ex_Sixth/20220397吴睿奇c++第六次.docx
+++ b/Ex_Sixth/20220397吴睿奇c++第六次.docx
@@ -3,8 +3,6 @@
 <w:document xmlns:wpc="http://schemas.microsoft.com/office/word/2010/wordprocessingCanvas" xmlns:mc="http://schemas.openxmlformats.org/markup-compatibility/2006" xmlns:o="urn:schemas-microsoft-com:office:office" xmlns:r="http://schemas.openxmlformats.org/officeDocument/2006/relationships" xmlns:m="http://schemas.openxmlformats.org/officeDocument/2006/math" xmlns:v="urn:schemas-microsoft-com:vml" xmlns:wp14="http://schemas.microsoft.com/office/word/2010/wordprocessingDrawing" xmlns:wp="http://schemas.openxmlformats.org/drawingml/2006/wordprocessingDrawing" xmlns:w="http://schemas.openxmlformats.org/wordprocessingml/2006/main" xmlns:w14="http://schemas.microsoft.com/office/word/2010/wordml" xmlns:w10="urn:schemas-microsoft-com:office:word" xmlns:w15="http://schemas.microsoft.com/office/word/2012/wordml" xmlns:wpg="http://schemas.microsoft.com/office/word/2010/wordprocessingGroup" xmlns:wpi="http://schemas.microsoft.com/office/word/2010/wordprocessingInk" xmlns:wne="http://schemas.microsoft.com/office/word/2006/wordml" xmlns:wps="http://schemas.microsoft.com/office/word/2010/wordprocessingShape" xmlns:wpsCustomData="http://www.wps.cn/officeDocument/2013/wpsCustomData" mc:Ignorable="w14 w15 wp14">
   <w:body>
     <w:p>
-      <w:bookmarkStart w:id="0" w:name="_GoBack"/>
-      <w:bookmarkEnd w:id="0"/>
       <w:r>
         <w:rPr>
           <w:sz w:val="24"/>
@@ -3598,6 +3596,8 @@
         </w:rPr>
         <w:t>机械工程学院</w:t>
       </w:r>
+      <w:bookmarkStart w:id="0" w:name="_GoBack"/>
+      <w:bookmarkEnd w:id="0"/>
       <w:r>
         <w:rPr>
           <w:sz w:val="24"/>
@@ -3978,6 +3978,7 @@
                             <w:pPr>
                               <w:rPr>
                                 <w:rFonts w:hint="eastAsia" w:ascii="宋体" w:hAnsi="宋体" w:eastAsia="宋体" w:cs="宋体"/>
+                                <w:bCs/>
                                 <w:sz w:val="24"/>
                                 <w:szCs w:val="24"/>
                                 <w:lang w:val="en-US" w:eastAsia="zh-CN"/>
@@ -4002,6 +4003,27 @@
                                 <w:lang w:val="en-US" w:eastAsia="zh-CN"/>
                               </w:rPr>
                               <w:t xml:space="preserve"> </w:t>
+                            </w:r>
+                          </w:p>
+                          <w:p>
+                            <w:pPr>
+                              <w:rPr>
+                                <w:rFonts w:hint="default" w:ascii="宋体" w:hAnsi="宋体" w:eastAsia="宋体" w:cs="宋体"/>
+                                <w:bCs/>
+                                <w:sz w:val="24"/>
+                                <w:szCs w:val="24"/>
+                                <w:lang w:val="en-US" w:eastAsia="zh-CN"/>
+                              </w:rPr>
+                            </w:pPr>
+                            <w:r>
+                              <w:rPr>
+                                <w:rFonts w:hint="eastAsia" w:ascii="宋体" w:hAnsi="宋体" w:eastAsia="宋体" w:cs="宋体"/>
+                                <w:bCs/>
+                                <w:sz w:val="24"/>
+                                <w:szCs w:val="24"/>
+                                <w:lang w:val="en-US" w:eastAsia="zh-CN"/>
+                              </w:rPr>
+                              <w:t>程序源代码见：https://github.com/Toveyrui/C-_Course_Missions.git</w:t>
                             </w:r>
                           </w:p>
                           <w:p>
@@ -4448,6 +4470,7 @@
                       <w:pPr>
                         <w:rPr>
                           <w:rFonts w:hint="eastAsia" w:ascii="宋体" w:hAnsi="宋体" w:eastAsia="宋体" w:cs="宋体"/>
+                          <w:bCs/>
                           <w:sz w:val="24"/>
                           <w:szCs w:val="24"/>
                           <w:lang w:val="en-US" w:eastAsia="zh-CN"/>
@@ -4472,6 +4495,27 @@
                           <w:lang w:val="en-US" w:eastAsia="zh-CN"/>
                         </w:rPr>
                         <w:t xml:space="preserve"> </w:t>
+                      </w:r>
+                    </w:p>
+                    <w:p>
+                      <w:pPr>
+                        <w:rPr>
+                          <w:rFonts w:hint="default" w:ascii="宋体" w:hAnsi="宋体" w:eastAsia="宋体" w:cs="宋体"/>
+                          <w:bCs/>
+                          <w:sz w:val="24"/>
+                          <w:szCs w:val="24"/>
+                          <w:lang w:val="en-US" w:eastAsia="zh-CN"/>
+                        </w:rPr>
+                      </w:pPr>
+                      <w:r>
+                        <w:rPr>
+                          <w:rFonts w:hint="eastAsia" w:ascii="宋体" w:hAnsi="宋体" w:eastAsia="宋体" w:cs="宋体"/>
+                          <w:bCs/>
+                          <w:sz w:val="24"/>
+                          <w:szCs w:val="24"/>
+                          <w:lang w:val="en-US" w:eastAsia="zh-CN"/>
+                        </w:rPr>
+                        <w:t>程序源代码见：https://github.com/Toveyrui/C-_Course_Missions.git</w:t>
                       </w:r>
                     </w:p>
                     <w:p>

</xml_diff>